<commit_message>
started working on class
</commit_message>
<xml_diff>
--- a/Business Requirements.docx
+++ b/Business Requirements.docx
@@ -93,6 +93,17 @@
       <w:r>
         <w:t>Title</w:t>
       </w:r>
+      <w:r>
+        <w:t xml:space="preserve"> (Letter and number and </w:t>
+      </w:r>
+      <w:proofErr w:type="spellStart"/>
+      <w:r>
+        <w:t>symbos</w:t>
+      </w:r>
+      <w:proofErr w:type="spellEnd"/>
+      <w:r>
+        <w:t>(sanitize))</w:t>
+      </w:r>
     </w:p>
     <w:p>
       <w:pPr>
@@ -105,6 +116,12 @@
       <w:r>
         <w:t>Due date</w:t>
       </w:r>
+      <w:r>
+        <w:t xml:space="preserve"> </w:t>
+      </w:r>
+      <w:r>
+        <w:t>(date format)</w:t>
+      </w:r>
     </w:p>
     <w:p>
       <w:pPr>
@@ -117,6 +134,19 @@
       <w:r>
         <w:t xml:space="preserve">Descriptions </w:t>
       </w:r>
+      <w:r>
+        <w:t xml:space="preserve">(Letter and number and </w:t>
+      </w:r>
+      <w:bookmarkStart w:id="0" w:name="_GoBack"/>
+      <w:proofErr w:type="spellStart"/>
+      <w:r>
+        <w:t>symbos</w:t>
+      </w:r>
+      <w:proofErr w:type="spellEnd"/>
+      <w:r>
+        <w:t>(sanitize))</w:t>
+      </w:r>
+      <w:bookmarkEnd w:id="0"/>
     </w:p>
     <w:p>
       <w:pPr>
@@ -129,6 +159,9 @@
       <w:r>
         <w:t xml:space="preserve">Status </w:t>
       </w:r>
+      <w:r>
+        <w:t>(static)</w:t>
+      </w:r>
     </w:p>
     <w:p>
       <w:pPr>
@@ -141,6 +174,9 @@
       <w:r>
         <w:t xml:space="preserve">Date creation </w:t>
       </w:r>
+      <w:r>
+        <w:t>(date format)</w:t>
+      </w:r>
     </w:p>
     <w:p>
       <w:pPr>
@@ -153,6 +189,9 @@
       <w:r>
         <w:t xml:space="preserve">Priority Number </w:t>
       </w:r>
+      <w:r>
+        <w:t xml:space="preserve">(static) </w:t>
+      </w:r>
     </w:p>
     <w:p>
       <w:pPr>
@@ -246,10 +285,7 @@
         <w:t xml:space="preserve"> -&gt; browser</w:t>
       </w:r>
     </w:p>
-    <w:p>
-      <w:bookmarkStart w:id="0" w:name="_GoBack"/>
-      <w:bookmarkEnd w:id="0"/>
-    </w:p>
+    <w:p/>
     <w:p/>
     <w:sectPr>
       <w:pgSz w:w="12240" w:h="15840"/>

</xml_diff>

<commit_message>
finish database import to DB and fix encoding
</commit_message>
<xml_diff>
--- a/Business Requirements.docx
+++ b/Business Requirements.docx
@@ -94,15 +94,7 @@
         <w:t>Title</w:t>
       </w:r>
       <w:r>
-        <w:t xml:space="preserve"> (Letter and number and </w:t>
-      </w:r>
-      <w:proofErr w:type="spellStart"/>
-      <w:r>
-        <w:t>symbos</w:t>
-      </w:r>
-      <w:proofErr w:type="spellEnd"/>
-      <w:r>
-        <w:t>(sanitize))</w:t>
+        <w:t xml:space="preserve"> (Letter and number and symbos(sanitize))</w:t>
       </w:r>
     </w:p>
     <w:p>
@@ -117,172 +109,212 @@
         <w:t>Due date</w:t>
       </w:r>
       <w:r>
+        <w:t xml:space="preserve"> (date format)</w:t>
+      </w:r>
+    </w:p>
+    <w:p>
+      <w:pPr>
+        <w:pStyle w:val="ListParagraph"/>
+        <w:numPr>
+          <w:ilvl w:val="1"/>
+          <w:numId w:val="1"/>
+        </w:numPr>
+      </w:pPr>
+      <w:r>
+        <w:t xml:space="preserve">Descriptions </w:t>
+      </w:r>
+      <w:r>
+        <w:t>(Letter and number and symbos(sanitize))</w:t>
+      </w:r>
+    </w:p>
+    <w:p>
+      <w:pPr>
+        <w:pStyle w:val="ListParagraph"/>
+        <w:numPr>
+          <w:ilvl w:val="1"/>
+          <w:numId w:val="1"/>
+        </w:numPr>
+      </w:pPr>
+      <w:r>
+        <w:t xml:space="preserve">Status </w:t>
+      </w:r>
+      <w:r>
+        <w:t>(static)</w:t>
+      </w:r>
+    </w:p>
+    <w:p>
+      <w:pPr>
+        <w:pStyle w:val="ListParagraph"/>
+        <w:numPr>
+          <w:ilvl w:val="1"/>
+          <w:numId w:val="1"/>
+        </w:numPr>
+      </w:pPr>
+      <w:r>
+        <w:t xml:space="preserve">Date creation </w:t>
+      </w:r>
+      <w:r>
+        <w:t>(date format)</w:t>
+      </w:r>
+    </w:p>
+    <w:p>
+      <w:pPr>
+        <w:pStyle w:val="ListParagraph"/>
+        <w:numPr>
+          <w:ilvl w:val="1"/>
+          <w:numId w:val="1"/>
+        </w:numPr>
+      </w:pPr>
+      <w:r>
+        <w:t xml:space="preserve">Priority Number </w:t>
+      </w:r>
+      <w:r>
+        <w:t xml:space="preserve">(static) </w:t>
+      </w:r>
+    </w:p>
+    <w:p>
+      <w:pPr>
+        <w:pStyle w:val="ListParagraph"/>
+        <w:numPr>
+          <w:ilvl w:val="0"/>
+          <w:numId w:val="1"/>
+        </w:numPr>
+      </w:pPr>
+      <w:r>
+        <w:t>Python for process data</w:t>
+      </w:r>
+    </w:p>
+    <w:p>
+      <w:pPr>
+        <w:pStyle w:val="ListParagraph"/>
+        <w:numPr>
+          <w:ilvl w:val="0"/>
+          <w:numId w:val="1"/>
+        </w:numPr>
+      </w:pPr>
+      <w:r>
+        <w:t xml:space="preserve">ISS/express as webserver </w:t>
+      </w:r>
+    </w:p>
+    <w:p>
+      <w:pPr>
+        <w:pStyle w:val="ListParagraph"/>
+        <w:numPr>
+          <w:ilvl w:val="0"/>
+          <w:numId w:val="1"/>
+        </w:numPr>
+      </w:pPr>
+      <w:r>
+        <w:t>Node.js</w:t>
+      </w:r>
+    </w:p>
+    <w:p/>
+    <w:p>
+      <w:pPr>
+        <w:spacing w:after="0"/>
+      </w:pPr>
+      <w:r>
+        <w:t xml:space="preserve">Data processing from excel to </w:t>
+      </w:r>
+      <w:r>
+        <w:t>json</w:t>
+      </w:r>
+      <w:r>
+        <w:t xml:space="preserve"> injectable data for Node.js is Python </w:t>
+      </w:r>
+    </w:p>
+    <w:p>
+      <w:pPr>
+        <w:spacing w:after="0"/>
+      </w:pPr>
+    </w:p>
+    <w:p>
+      <w:pPr>
+        <w:spacing w:after="0"/>
+      </w:pPr>
+      <w:r>
+        <w:t xml:space="preserve">The </w:t>
+      </w:r>
+      <w:r>
+        <w:t xml:space="preserve">json </w:t>
+      </w:r>
+      <w:r>
+        <w:t>data is used by Node.js and create the page for express to display the page on the browser.</w:t>
+      </w:r>
+    </w:p>
+    <w:p>
+      <w:pPr>
+        <w:spacing w:after="0"/>
+      </w:pPr>
+    </w:p>
+    <w:p>
+      <w:r>
+        <w:t xml:space="preserve">Excel -&gt; python -&gt; </w:t>
+      </w:r>
+      <w:r>
+        <w:t>database</w:t>
+      </w:r>
+      <w:r>
+        <w:t xml:space="preserve"> -&gt; Node.js -&gt; </w:t>
+      </w:r>
+      <w:r>
+        <w:t>HTML</w:t>
+      </w:r>
+      <w:r>
+        <w:t>/</w:t>
+      </w:r>
+      <w:r>
+        <w:t>CSS</w:t>
+      </w:r>
+      <w:r>
+        <w:t xml:space="preserve"> -&gt; browser</w:t>
+      </w:r>
+    </w:p>
+    <w:p>
+      <w:r>
+        <w:tab/>
+      </w:r>
+      <w:r>
+        <w:tab/>
+        <w:t>da</w:t>
+      </w:r>
+      <w:r>
+        <w:t>tabase</w:t>
+      </w:r>
+      <w:r>
         <w:t xml:space="preserve"> </w:t>
       </w:r>
       <w:r>
-        <w:t>(date format)</w:t>
-      </w:r>
-    </w:p>
-    <w:p>
-      <w:pPr>
-        <w:pStyle w:val="ListParagraph"/>
-        <w:numPr>
-          <w:ilvl w:val="1"/>
-          <w:numId w:val="1"/>
-        </w:numPr>
-      </w:pPr>
-      <w:r>
-        <w:t xml:space="preserve">Descriptions </w:t>
-      </w:r>
-      <w:r>
-        <w:t xml:space="preserve">(Letter and number and </w:t>
+        <w:t>&lt;</w:t>
+      </w:r>
+      <w:r>
+        <w:t xml:space="preserve">-&gt; Node.js </w:t>
+      </w:r>
+      <w:r>
+        <w:t>&lt;</w:t>
+      </w:r>
+      <w:r>
+        <w:t xml:space="preserve">-&gt; </w:t>
+      </w:r>
+      <w:r>
+        <w:t>HTML</w:t>
+      </w:r>
+      <w:r>
+        <w:t>/</w:t>
+      </w:r>
+      <w:r>
+        <w:t>CSS</w:t>
+      </w:r>
+      <w:r>
+        <w:t xml:space="preserve"> </w:t>
+      </w:r>
+      <w:r>
+        <w:t>&lt;</w:t>
       </w:r>
       <w:bookmarkStart w:id="0" w:name="_GoBack"/>
-      <w:proofErr w:type="spellStart"/>
-      <w:r>
-        <w:t>symbos</w:t>
-      </w:r>
-      <w:proofErr w:type="spellEnd"/>
-      <w:r>
-        <w:t>(sanitize))</w:t>
-      </w:r>
       <w:bookmarkEnd w:id="0"/>
-    </w:p>
-    <w:p>
-      <w:pPr>
-        <w:pStyle w:val="ListParagraph"/>
-        <w:numPr>
-          <w:ilvl w:val="1"/>
-          <w:numId w:val="1"/>
-        </w:numPr>
-      </w:pPr>
-      <w:r>
-        <w:t xml:space="preserve">Status </w:t>
-      </w:r>
-      <w:r>
-        <w:t>(static)</w:t>
-      </w:r>
-    </w:p>
-    <w:p>
-      <w:pPr>
-        <w:pStyle w:val="ListParagraph"/>
-        <w:numPr>
-          <w:ilvl w:val="1"/>
-          <w:numId w:val="1"/>
-        </w:numPr>
-      </w:pPr>
-      <w:r>
-        <w:t xml:space="preserve">Date creation </w:t>
-      </w:r>
-      <w:r>
-        <w:t>(date format)</w:t>
-      </w:r>
-    </w:p>
-    <w:p>
-      <w:pPr>
-        <w:pStyle w:val="ListParagraph"/>
-        <w:numPr>
-          <w:ilvl w:val="1"/>
-          <w:numId w:val="1"/>
-        </w:numPr>
-      </w:pPr>
-      <w:r>
-        <w:t xml:space="preserve">Priority Number </w:t>
-      </w:r>
-      <w:r>
-        <w:t xml:space="preserve">(static) </w:t>
-      </w:r>
-    </w:p>
-    <w:p>
-      <w:pPr>
-        <w:pStyle w:val="ListParagraph"/>
-        <w:numPr>
-          <w:ilvl w:val="0"/>
-          <w:numId w:val="1"/>
-        </w:numPr>
-      </w:pPr>
-      <w:r>
-        <w:t>Python for process data</w:t>
-      </w:r>
-    </w:p>
-    <w:p>
-      <w:pPr>
-        <w:pStyle w:val="ListParagraph"/>
-        <w:numPr>
-          <w:ilvl w:val="0"/>
-          <w:numId w:val="1"/>
-        </w:numPr>
-      </w:pPr>
-      <w:r>
-        <w:t xml:space="preserve">ISS/express as webserver </w:t>
-      </w:r>
-    </w:p>
-    <w:p>
-      <w:pPr>
-        <w:pStyle w:val="ListParagraph"/>
-        <w:numPr>
-          <w:ilvl w:val="0"/>
-          <w:numId w:val="1"/>
-        </w:numPr>
-      </w:pPr>
-      <w:r>
-        <w:t>Node.js</w:t>
-      </w:r>
-    </w:p>
-    <w:p/>
-    <w:p>
-      <w:pPr>
-        <w:spacing w:after="0"/>
-      </w:pPr>
-      <w:r>
-        <w:t xml:space="preserve">Data processing from excel to </w:t>
-      </w:r>
-      <w:r>
-        <w:t>json</w:t>
-      </w:r>
-      <w:r>
-        <w:t xml:space="preserve"> injectable data for Node.js is Python </w:t>
-      </w:r>
-    </w:p>
-    <w:p>
-      <w:pPr>
-        <w:spacing w:after="0"/>
-      </w:pPr>
-    </w:p>
-    <w:p>
-      <w:pPr>
-        <w:spacing w:after="0"/>
-      </w:pPr>
-      <w:r>
-        <w:t xml:space="preserve">The </w:t>
-      </w:r>
-      <w:r>
-        <w:t xml:space="preserve">json </w:t>
-      </w:r>
-      <w:r>
-        <w:t>data is used by Node.js and create the page for express to display the page on the browser.</w:t>
-      </w:r>
-    </w:p>
-    <w:p>
-      <w:pPr>
-        <w:spacing w:after="0"/>
-      </w:pPr>
-    </w:p>
-    <w:p>
-      <w:r>
-        <w:t xml:space="preserve">Excel -&gt; python -&gt; json -&gt; Node.js -&gt; </w:t>
-      </w:r>
-      <w:r>
-        <w:t>HTML</w:t>
-      </w:r>
-      <w:r>
-        <w:t>/</w:t>
-      </w:r>
-      <w:r>
-        <w:t>CSS</w:t>
-      </w:r>
-      <w:r>
-        <w:t xml:space="preserve"> -&gt; browser</w:t>
+      <w:r>
+        <w:t>-&gt; browser</w:t>
       </w:r>
     </w:p>
     <w:p/>

</xml_diff>